<commit_message>
activity diagram project create complete
</commit_message>
<xml_diff>
--- a/precedent-docs/project manager - project create.docx
+++ b/precedent-docs/project manager - project create.docx
@@ -135,13 +135,14 @@
             <w:r>
               <w:t xml:space="preserve">1. </w:t>
             </w:r>
-            <w:proofErr w:type="spellStart"/>
-            <w:r>
-              <w:t>Projectmanager</w:t>
-            </w:r>
-            <w:proofErr w:type="spellEnd"/>
-            <w:r>
-              <w:t xml:space="preserve"> нажимает кнопку «Список </w:t>
+            <w:r>
+              <w:t>Project</w:t>
+            </w:r>
+            <w:r>
+              <w:t xml:space="preserve"> </w:t>
+            </w:r>
+            <w:r>
+              <w:t xml:space="preserve">manager нажимает кнопку «Список </w:t>
             </w:r>
             <w:r>
               <w:t>конфигураций и проектов</w:t>
@@ -221,10 +222,28 @@
               <w:rPr>
                 <w:lang w:val="en-US"/>
               </w:rPr>
-              <w:t>Projectmanager</w:t>
-            </w:r>
-            <w:r>
-              <w:t>нажимаеткнопку</w:t>
+              <w:t>Project</w:t>
+            </w:r>
+            <w:r>
+              <w:t xml:space="preserve"> </w:t>
+            </w:r>
+            <w:r>
+              <w:rPr>
+                <w:lang w:val="en-US"/>
+              </w:rPr>
+              <w:t>manager</w:t>
+            </w:r>
+            <w:r>
+              <w:t xml:space="preserve"> </w:t>
+            </w:r>
+            <w:r>
+              <w:t>нажимает</w:t>
+            </w:r>
+            <w:r>
+              <w:t xml:space="preserve"> </w:t>
+            </w:r>
+            <w:r>
+              <w:t>кнопку</w:t>
             </w:r>
             <w:r>
               <w:t xml:space="preserve"> «</w:t>
@@ -312,6 +331,11 @@
             </w:r>
           </w:p>
           <w:p>
+            <w:pPr>
+              <w:rPr>
+                <w:lang w:val="en-US"/>
+              </w:rPr>
+            </w:pPr>
             <w:r>
               <w:rPr>
                 <w:lang w:val="en-US"/>
@@ -319,24 +343,69 @@
               <w:t>S</w:t>
             </w:r>
             <w:r>
+              <w:rPr>
+                <w:lang w:val="en-US"/>
+              </w:rPr>
               <w:t>8</w:t>
             </w:r>
             <w:r>
+              <w:rPr>
+                <w:lang w:val="en-US"/>
+              </w:rPr>
               <w:t xml:space="preserve">. </w:t>
             </w:r>
-            <w:proofErr w:type="spellStart"/>
-            <w:r>
-              <w:rPr>
-                <w:lang w:val="en-US"/>
-              </w:rPr>
-              <w:t>Projectmanager</w:t>
-            </w:r>
-            <w:r>
-              <w:t>заполняетполяформы</w:t>
-            </w:r>
-            <w:proofErr w:type="spellEnd"/>
-          </w:p>
-          <w:p>
+            <w:r>
+              <w:rPr>
+                <w:lang w:val="en-US"/>
+              </w:rPr>
+              <w:t>Project</w:t>
+            </w:r>
+            <w:r>
+              <w:rPr>
+                <w:lang w:val="en-US"/>
+              </w:rPr>
+              <w:t xml:space="preserve"> </w:t>
+            </w:r>
+            <w:r>
+              <w:rPr>
+                <w:lang w:val="en-US"/>
+              </w:rPr>
+              <w:t>manager</w:t>
+            </w:r>
+            <w:r>
+              <w:rPr>
+                <w:lang w:val="en-US"/>
+              </w:rPr>
+              <w:t xml:space="preserve"> </w:t>
+            </w:r>
+            <w:r>
+              <w:t>заполняет</w:t>
+            </w:r>
+            <w:r>
+              <w:rPr>
+                <w:lang w:val="en-US"/>
+              </w:rPr>
+              <w:t xml:space="preserve"> </w:t>
+            </w:r>
+            <w:r>
+              <w:t>поля</w:t>
+            </w:r>
+            <w:r>
+              <w:rPr>
+                <w:lang w:val="en-US"/>
+              </w:rPr>
+              <w:t xml:space="preserve"> </w:t>
+            </w:r>
+            <w:r>
+              <w:t>формы</w:t>
+            </w:r>
+          </w:p>
+          <w:p>
+            <w:pPr>
+              <w:rPr>
+                <w:lang w:val="en-US"/>
+              </w:rPr>
+            </w:pPr>
             <w:r>
               <w:rPr>
                 <w:lang w:val="en-US"/>
@@ -344,29 +413,66 @@
               <w:t>S</w:t>
             </w:r>
             <w:r>
+              <w:rPr>
+                <w:lang w:val="en-US"/>
+              </w:rPr>
               <w:t>9</w:t>
             </w:r>
             <w:r>
+              <w:rPr>
+                <w:lang w:val="en-US"/>
+              </w:rPr>
               <w:t xml:space="preserve">. </w:t>
             </w:r>
-            <w:proofErr w:type="spellStart"/>
-            <w:r>
-              <w:rPr>
-                <w:lang w:val="en-US"/>
-              </w:rPr>
-              <w:t>Projectmanager</w:t>
-            </w:r>
-            <w:r>
-              <w:t>нажимаеткнопку</w:t>
-            </w:r>
-            <w:proofErr w:type="spellEnd"/>
-            <w:r>
+            <w:r>
+              <w:rPr>
+                <w:lang w:val="en-US"/>
+              </w:rPr>
+              <w:t>Project</w:t>
+            </w:r>
+            <w:r>
+              <w:rPr>
+                <w:lang w:val="en-US"/>
+              </w:rPr>
+              <w:t xml:space="preserve"> </w:t>
+            </w:r>
+            <w:r>
+              <w:rPr>
+                <w:lang w:val="en-US"/>
+              </w:rPr>
+              <w:t>manager</w:t>
+            </w:r>
+            <w:r>
+              <w:rPr>
+                <w:lang w:val="en-US"/>
+              </w:rPr>
+              <w:t xml:space="preserve"> </w:t>
+            </w:r>
+            <w:r>
+              <w:t>нажимает</w:t>
+            </w:r>
+            <w:r>
+              <w:rPr>
+                <w:lang w:val="en-US"/>
+              </w:rPr>
+              <w:t xml:space="preserve"> </w:t>
+            </w:r>
+            <w:r>
+              <w:t>кнопку</w:t>
+            </w:r>
+            <w:r>
+              <w:rPr>
+                <w:lang w:val="en-US"/>
+              </w:rPr>
               <w:t xml:space="preserve"> «</w:t>
             </w:r>
             <w:r>
               <w:t>Создать</w:t>
             </w:r>
             <w:r>
+              <w:rPr>
+                <w:lang w:val="en-US"/>
+              </w:rPr>
               <w:t>»</w:t>
             </w:r>
           </w:p>
@@ -404,10 +510,24 @@
               <w:t>S</w:t>
             </w:r>
             <w:r>
+              <w:t>11. Система отправляет запрос БД на</w:t>
+            </w:r>
+            <w:r>
+              <w:t xml:space="preserve"> создание всех таблиц проекта</w:t>
+            </w:r>
+          </w:p>
+          <w:p>
+            <w:r>
+              <w:rPr>
+                <w:lang w:val="en-US"/>
+              </w:rPr>
+              <w:t>S</w:t>
+            </w:r>
+            <w:r>
               <w:t>1</w:t>
             </w:r>
             <w:r>
-              <w:t>1</w:t>
+              <w:t>2</w:t>
             </w:r>
             <w:r>
               <w:t>.</w:t>
@@ -452,16 +572,11 @@
             <w:r>
               <w:t xml:space="preserve">Е1.1. </w:t>
             </w:r>
-            <w:proofErr w:type="spellStart"/>
             <w:r>
               <w:t>Projectmanager</w:t>
             </w:r>
             <w:r>
-              <w:t>не</w:t>
-            </w:r>
-            <w:proofErr w:type="spellEnd"/>
-            <w:r>
-              <w:t xml:space="preserve"> заполнил все поля формы в окне Проекта, нажал </w:t>
+              <w:t xml:space="preserve">не заполнил все поля формы в окне Проекта, нажал </w:t>
             </w:r>
             <w:r>
               <w:t>«</w:t>
@@ -574,11 +689,9 @@
             <w:r>
               <w:t xml:space="preserve"> в БД (</w:t>
             </w:r>
-            <w:proofErr w:type="spellStart"/>
             <w:r>
               <w:t>projectdelete</w:t>
             </w:r>
-            <w:proofErr w:type="spellEnd"/>
             <w:r>
               <w:t>) есть зависимости с другими таблицами</w:t>
             </w:r>
@@ -686,11 +799,9 @@
             <w:r>
               <w:t>(</w:t>
             </w:r>
-            <w:proofErr w:type="spellStart"/>
             <w:r>
               <w:t>projectread</w:t>
             </w:r>
-            <w:proofErr w:type="spellEnd"/>
             <w:r>
               <w:t>)</w:t>
             </w:r>
@@ -703,16 +814,11 @@
                 <w:numId w:val="1"/>
               </w:numPr>
             </w:pPr>
-            <w:proofErr w:type="spellStart"/>
             <w:r>
               <w:t>Projectmanager</w:t>
             </w:r>
             <w:r>
-              <w:t>нажимает</w:t>
-            </w:r>
-            <w:proofErr w:type="spellEnd"/>
-            <w:r>
-              <w:t xml:space="preserve"> кнопку «Список </w:t>
+              <w:t xml:space="preserve">нажимает кнопку «Список </w:t>
             </w:r>
             <w:r>
               <w:t>конфигураций и проектов</w:t>
@@ -771,16 +877,11 @@
                 <w:numId w:val="1"/>
               </w:numPr>
             </w:pPr>
-            <w:proofErr w:type="spellStart"/>
             <w:r>
               <w:t>Projectmanager</w:t>
             </w:r>
             <w:r>
-              <w:t>нажимает</w:t>
-            </w:r>
-            <w:proofErr w:type="spellEnd"/>
-            <w:r>
-              <w:t xml:space="preserve"> на </w:t>
+              <w:t xml:space="preserve">нажимает на </w:t>
             </w:r>
             <w:r>
               <w:t>проект</w:t>
@@ -852,6 +953,7 @@
               <w:rPr>
                 <w:lang w:val="en-US"/>
               </w:rPr>
+              <w:lastRenderedPageBreak/>
               <w:t xml:space="preserve">Project manager </w:t>
             </w:r>
             <w:r>
@@ -885,17 +987,11 @@
               <w:t xml:space="preserve">Система отображает окно Список конфигураций </w:t>
             </w:r>
             <w:r>
-              <w:lastRenderedPageBreak/>
               <w:t xml:space="preserve">и проектов </w:t>
             </w:r>
             <w:r>
-              <w:t xml:space="preserve">из </w:t>
-            </w:r>
-            <w:proofErr w:type="spellStart"/>
-            <w:r>
-              <w:t>кеша</w:t>
-            </w:r>
-            <w:proofErr w:type="spellEnd"/>
+              <w:t>из кеша</w:t>
+            </w:r>
           </w:p>
           <w:p>
             <w:pPr>
@@ -914,14 +1010,12 @@
             <w:r>
               <w:t>(</w:t>
             </w:r>
-            <w:proofErr w:type="spellStart"/>
             <w:r>
               <w:t>project</w:t>
             </w:r>
             <w:r>
               <w:t>delete</w:t>
             </w:r>
-            <w:proofErr w:type="spellEnd"/>
             <w:r>
               <w:t>)</w:t>
             </w:r>
@@ -934,16 +1028,11 @@
                 <w:numId w:val="1"/>
               </w:numPr>
             </w:pPr>
-            <w:proofErr w:type="spellStart"/>
             <w:r>
               <w:t>Projectmanager</w:t>
             </w:r>
             <w:r>
-              <w:t>нажимает</w:t>
-            </w:r>
-            <w:proofErr w:type="spellEnd"/>
-            <w:r>
-              <w:t xml:space="preserve"> кнопку «Список </w:t>
+              <w:t xml:space="preserve">нажимает кнопку «Список </w:t>
             </w:r>
             <w:r>
               <w:t>конфигураций и проектов</w:t>
@@ -999,16 +1088,11 @@
                 <w:numId w:val="1"/>
               </w:numPr>
             </w:pPr>
-            <w:proofErr w:type="spellStart"/>
             <w:r>
               <w:t>Projectmanager</w:t>
             </w:r>
             <w:r>
-              <w:t>нажимает</w:t>
-            </w:r>
-            <w:proofErr w:type="spellEnd"/>
-            <w:r>
-              <w:t xml:space="preserve"> кнопку «Удалить» напротив выбранно</w:t>
+              <w:t>нажимает кнопку «Удалить» напротив выбранно</w:t>
             </w:r>
             <w:r>
               <w:t>гопроекта</w:t>
@@ -1044,13 +1128,8 @@
               <w:t>проекте</w:t>
             </w:r>
             <w:r>
-              <w:t xml:space="preserve"> из </w:t>
-            </w:r>
-            <w:proofErr w:type="spellStart"/>
-            <w:r>
-              <w:t>кеша</w:t>
-            </w:r>
-            <w:proofErr w:type="spellEnd"/>
+              <w:t xml:space="preserve"> из кеша</w:t>
+            </w:r>
           </w:p>
           <w:p>
             <w:pPr>
@@ -1079,13 +1158,8 @@
               <w:t xml:space="preserve">конфигураций и проектов </w:t>
             </w:r>
             <w:r>
-              <w:t xml:space="preserve">из </w:t>
-            </w:r>
-            <w:proofErr w:type="spellStart"/>
-            <w:r>
-              <w:t>кеша</w:t>
-            </w:r>
-            <w:proofErr w:type="spellEnd"/>
+              <w:t>из кеша</w:t>
+            </w:r>
           </w:p>
           <w:p>
             <w:pPr>
@@ -1104,14 +1178,12 @@
             <w:r>
               <w:t>(</w:t>
             </w:r>
-            <w:proofErr w:type="spellStart"/>
             <w:r>
               <w:t>project</w:t>
             </w:r>
             <w:r>
               <w:t>update</w:t>
             </w:r>
-            <w:proofErr w:type="spellEnd"/>
             <w:r>
               <w:t>)</w:t>
             </w:r>
@@ -1124,16 +1196,11 @@
                 <w:numId w:val="1"/>
               </w:numPr>
             </w:pPr>
-            <w:proofErr w:type="spellStart"/>
             <w:r>
               <w:t>Projectmanager</w:t>
             </w:r>
             <w:r>
-              <w:t>нажимает</w:t>
-            </w:r>
-            <w:proofErr w:type="spellEnd"/>
-            <w:r>
-              <w:t xml:space="preserve"> кнопку «Список </w:t>
+              <w:t xml:space="preserve">нажимает кнопку «Список </w:t>
             </w:r>
             <w:r>
               <w:t>конфигураций и проектов</w:t>
@@ -1189,19 +1256,15 @@
                 <w:numId w:val="1"/>
               </w:numPr>
             </w:pPr>
-            <w:proofErr w:type="spellStart"/>
             <w:r>
               <w:t>Project</w:t>
             </w:r>
-            <w:proofErr w:type="spellEnd"/>
             <w:r>
               <w:t xml:space="preserve"> </w:t>
             </w:r>
-            <w:proofErr w:type="spellStart"/>
             <w:r>
               <w:t>manager</w:t>
             </w:r>
-            <w:proofErr w:type="spellEnd"/>
             <w:r>
               <w:t xml:space="preserve"> </w:t>
             </w:r>
@@ -1256,21 +1319,8 @@
                 <w:numId w:val="1"/>
               </w:numPr>
             </w:pPr>
-            <w:proofErr w:type="spellStart"/>
-            <w:r>
-              <w:t>Project</w:t>
-            </w:r>
-            <w:proofErr w:type="spellEnd"/>
-            <w:r>
-              <w:t xml:space="preserve"> </w:t>
-            </w:r>
-            <w:proofErr w:type="spellStart"/>
-            <w:r>
-              <w:t>manager</w:t>
-            </w:r>
-            <w:proofErr w:type="spellEnd"/>
-            <w:r>
-              <w:t xml:space="preserve"> </w:t>
+            <w:r>
+              <w:t xml:space="preserve">Project manager </w:t>
             </w:r>
             <w:r>
               <w:t>нажимаеткнопку</w:t>
@@ -1315,13 +1365,8 @@
               <w:t>проекте</w:t>
             </w:r>
             <w:r>
-              <w:t xml:space="preserve"> в </w:t>
-            </w:r>
-            <w:proofErr w:type="spellStart"/>
-            <w:r>
-              <w:t>кеше</w:t>
-            </w:r>
-            <w:proofErr w:type="spellEnd"/>
+              <w:t xml:space="preserve"> в кеше</w:t>
+            </w:r>
           </w:p>
           <w:p>
             <w:pPr>
@@ -1338,13 +1383,8 @@
               <w:t>конфигураций и проектов</w:t>
             </w:r>
             <w:r>
-              <w:t xml:space="preserve"> из </w:t>
-            </w:r>
-            <w:proofErr w:type="spellStart"/>
-            <w:r>
-              <w:t>кеша</w:t>
-            </w:r>
-            <w:proofErr w:type="spellEnd"/>
+              <w:t xml:space="preserve"> из кеша</w:t>
+            </w:r>
           </w:p>
         </w:tc>
       </w:tr>

</xml_diff>

<commit_message>
activity diagram resource or element create complete
</commit_message>
<xml_diff>
--- a/precedent-docs/project manager - project create.docx
+++ b/precedent-docs/project manager - project create.docx
@@ -135,14 +135,21 @@
             <w:r>
               <w:t xml:space="preserve">1. </w:t>
             </w:r>
+            <w:proofErr w:type="spellStart"/>
             <w:r>
               <w:t>Project</w:t>
             </w:r>
+            <w:proofErr w:type="spellEnd"/>
             <w:r>
               <w:t xml:space="preserve"> </w:t>
             </w:r>
-            <w:r>
-              <w:t xml:space="preserve">manager нажимает кнопку «Список </w:t>
+            <w:proofErr w:type="spellStart"/>
+            <w:r>
+              <w:t>manager</w:t>
+            </w:r>
+            <w:proofErr w:type="spellEnd"/>
+            <w:r>
+              <w:t xml:space="preserve"> нажимает кнопку «Список </w:t>
             </w:r>
             <w:r>
               <w:t>конфигураций и проектов</w:t>
@@ -257,12 +264,14 @@
             <w:r>
               <w:t>» (</w:t>
             </w:r>
+            <w:proofErr w:type="spellStart"/>
             <w:r>
               <w:rPr>
                 <w:lang w:val="en-US"/>
               </w:rPr>
               <w:t>projectcreate</w:t>
             </w:r>
+            <w:proofErr w:type="spellEnd"/>
             <w:r>
               <w:t>)</w:t>
             </w:r>
@@ -572,11 +581,16 @@
             <w:r>
               <w:t xml:space="preserve">Е1.1. </w:t>
             </w:r>
+            <w:proofErr w:type="spellStart"/>
             <w:r>
               <w:t>Projectmanager</w:t>
             </w:r>
             <w:r>
-              <w:t xml:space="preserve">не заполнил все поля формы в окне Проекта, нажал </w:t>
+              <w:t>не</w:t>
+            </w:r>
+            <w:proofErr w:type="spellEnd"/>
+            <w:r>
+              <w:t xml:space="preserve"> заполнил все поля формы в окне Проекта, нажал </w:t>
             </w:r>
             <w:r>
               <w:t>«</w:t>
@@ -689,9 +703,11 @@
             <w:r>
               <w:t xml:space="preserve"> в БД (</w:t>
             </w:r>
+            <w:proofErr w:type="spellStart"/>
             <w:r>
               <w:t>projectdelete</w:t>
             </w:r>
+            <w:proofErr w:type="spellEnd"/>
             <w:r>
               <w:t>) есть зависимости с другими таблицами</w:t>
             </w:r>
@@ -799,9 +815,11 @@
             <w:r>
               <w:t>(</w:t>
             </w:r>
+            <w:proofErr w:type="spellStart"/>
             <w:r>
               <w:t>projectread</w:t>
             </w:r>
+            <w:proofErr w:type="spellEnd"/>
             <w:r>
               <w:t>)</w:t>
             </w:r>
@@ -814,11 +832,16 @@
                 <w:numId w:val="1"/>
               </w:numPr>
             </w:pPr>
+            <w:proofErr w:type="spellStart"/>
             <w:r>
               <w:t>Projectmanager</w:t>
             </w:r>
             <w:r>
-              <w:t xml:space="preserve">нажимает кнопку «Список </w:t>
+              <w:t>нажимает</w:t>
+            </w:r>
+            <w:proofErr w:type="spellEnd"/>
+            <w:r>
+              <w:t xml:space="preserve"> кнопку «Список </w:t>
             </w:r>
             <w:r>
               <w:t>конфигураций и проектов</w:t>
@@ -877,8 +900,21 @@
                 <w:numId w:val="1"/>
               </w:numPr>
             </w:pPr>
-            <w:r>
-              <w:t>Projectmanager</w:t>
+            <w:proofErr w:type="spellStart"/>
+            <w:r>
+              <w:t>Project</w:t>
+            </w:r>
+            <w:proofErr w:type="spellEnd"/>
+            <w:r>
+              <w:t xml:space="preserve"> </w:t>
+            </w:r>
+            <w:proofErr w:type="spellStart"/>
+            <w:r>
+              <w:t>manager</w:t>
+            </w:r>
+            <w:proofErr w:type="spellEnd"/>
+            <w:r>
+              <w:t xml:space="preserve"> </w:t>
             </w:r>
             <w:r>
               <w:t xml:space="preserve">нажимает на </w:t>
@@ -902,7 +938,13 @@
               <w:t>Система получает данные о выбранно</w:t>
             </w:r>
             <w:r>
-              <w:t xml:space="preserve">мпроекте </w:t>
+              <w:t>м</w:t>
+            </w:r>
+            <w:r>
+              <w:t xml:space="preserve"> </w:t>
+            </w:r>
+            <w:r>
+              <w:t xml:space="preserve">проекте </w:t>
             </w:r>
             <w:r>
               <w:t>из БД</w:t>
@@ -990,8 +1032,13 @@
               <w:t xml:space="preserve">и проектов </w:t>
             </w:r>
             <w:r>
-              <w:t>из кеша</w:t>
-            </w:r>
+              <w:t xml:space="preserve">из </w:t>
+            </w:r>
+            <w:proofErr w:type="spellStart"/>
+            <w:r>
+              <w:t>кеша</w:t>
+            </w:r>
+            <w:proofErr w:type="spellEnd"/>
           </w:p>
           <w:p>
             <w:pPr>
@@ -1010,12 +1057,14 @@
             <w:r>
               <w:t>(</w:t>
             </w:r>
+            <w:proofErr w:type="spellStart"/>
             <w:r>
               <w:t>project</w:t>
             </w:r>
             <w:r>
               <w:t>delete</w:t>
             </w:r>
+            <w:proofErr w:type="spellEnd"/>
             <w:r>
               <w:t>)</w:t>
             </w:r>
@@ -1028,11 +1077,16 @@
                 <w:numId w:val="1"/>
               </w:numPr>
             </w:pPr>
+            <w:proofErr w:type="spellStart"/>
             <w:r>
               <w:t>Projectmanager</w:t>
             </w:r>
             <w:r>
-              <w:t xml:space="preserve">нажимает кнопку «Список </w:t>
+              <w:t>нажимает</w:t>
+            </w:r>
+            <w:proofErr w:type="spellEnd"/>
+            <w:r>
+              <w:t xml:space="preserve"> кнопку «Список </w:t>
             </w:r>
             <w:r>
               <w:t>конфигураций и проектов</w:t>
@@ -1088,11 +1142,16 @@
                 <w:numId w:val="1"/>
               </w:numPr>
             </w:pPr>
+            <w:proofErr w:type="spellStart"/>
             <w:r>
               <w:t>Projectmanager</w:t>
             </w:r>
             <w:r>
-              <w:t>нажимает кнопку «Удалить» напротив выбранно</w:t>
+              <w:t>нажимает</w:t>
+            </w:r>
+            <w:proofErr w:type="spellEnd"/>
+            <w:r>
+              <w:t xml:space="preserve"> кнопку «Удалить» напротив выбранно</w:t>
             </w:r>
             <w:r>
               <w:t>гопроекта</w:t>
@@ -1128,8 +1187,13 @@
               <w:t>проекте</w:t>
             </w:r>
             <w:r>
-              <w:t xml:space="preserve"> из кеша</w:t>
-            </w:r>
+              <w:t xml:space="preserve"> из </w:t>
+            </w:r>
+            <w:proofErr w:type="spellStart"/>
+            <w:r>
+              <w:t>кеша</w:t>
+            </w:r>
+            <w:proofErr w:type="spellEnd"/>
           </w:p>
           <w:p>
             <w:pPr>
@@ -1158,8 +1222,13 @@
               <w:t xml:space="preserve">конфигураций и проектов </w:t>
             </w:r>
             <w:r>
-              <w:t>из кеша</w:t>
-            </w:r>
+              <w:t xml:space="preserve">из </w:t>
+            </w:r>
+            <w:proofErr w:type="spellStart"/>
+            <w:r>
+              <w:t>кеша</w:t>
+            </w:r>
+            <w:proofErr w:type="spellEnd"/>
           </w:p>
           <w:p>
             <w:pPr>
@@ -1178,12 +1247,14 @@
             <w:r>
               <w:t>(</w:t>
             </w:r>
+            <w:proofErr w:type="spellStart"/>
             <w:r>
               <w:t>project</w:t>
             </w:r>
             <w:r>
               <w:t>update</w:t>
             </w:r>
+            <w:proofErr w:type="spellEnd"/>
             <w:r>
               <w:t>)</w:t>
             </w:r>
@@ -1196,11 +1267,16 @@
                 <w:numId w:val="1"/>
               </w:numPr>
             </w:pPr>
+            <w:proofErr w:type="spellStart"/>
             <w:r>
               <w:t>Projectmanager</w:t>
             </w:r>
             <w:r>
-              <w:t xml:space="preserve">нажимает кнопку «Список </w:t>
+              <w:t>нажимает</w:t>
+            </w:r>
+            <w:proofErr w:type="spellEnd"/>
+            <w:r>
+              <w:t xml:space="preserve"> кнопку «Список </w:t>
             </w:r>
             <w:r>
               <w:t>конфигураций и проектов</w:t>
@@ -1256,15 +1332,19 @@
                 <w:numId w:val="1"/>
               </w:numPr>
             </w:pPr>
+            <w:proofErr w:type="spellStart"/>
             <w:r>
               <w:t>Project</w:t>
             </w:r>
+            <w:proofErr w:type="spellEnd"/>
             <w:r>
               <w:t xml:space="preserve"> </w:t>
             </w:r>
+            <w:proofErr w:type="spellStart"/>
             <w:r>
               <w:t>manager</w:t>
             </w:r>
+            <w:proofErr w:type="spellEnd"/>
             <w:r>
               <w:t xml:space="preserve"> </w:t>
             </w:r>
@@ -1319,12 +1399,27 @@
                 <w:numId w:val="1"/>
               </w:numPr>
             </w:pPr>
-            <w:r>
-              <w:t xml:space="preserve">Project manager </w:t>
-            </w:r>
+            <w:proofErr w:type="spellStart"/>
+            <w:r>
+              <w:t>Project</w:t>
+            </w:r>
+            <w:proofErr w:type="spellEnd"/>
+            <w:r>
+              <w:t xml:space="preserve"> </w:t>
+            </w:r>
+            <w:proofErr w:type="spellStart"/>
+            <w:r>
+              <w:t>manager</w:t>
+            </w:r>
+            <w:proofErr w:type="spellEnd"/>
+            <w:r>
+              <w:t xml:space="preserve"> </w:t>
+            </w:r>
+            <w:proofErr w:type="spellStart"/>
             <w:r>
               <w:t>нажимаеткнопку</w:t>
             </w:r>
+            <w:proofErr w:type="spellEnd"/>
             <w:r>
               <w:t xml:space="preserve"> «</w:t>
             </w:r>
@@ -1365,8 +1460,13 @@
               <w:t>проекте</w:t>
             </w:r>
             <w:r>
-              <w:t xml:space="preserve"> в кеше</w:t>
-            </w:r>
+              <w:t xml:space="preserve"> в </w:t>
+            </w:r>
+            <w:proofErr w:type="spellStart"/>
+            <w:r>
+              <w:t>кеше</w:t>
+            </w:r>
+            <w:proofErr w:type="spellEnd"/>
           </w:p>
           <w:p>
             <w:pPr>
@@ -1383,8 +1483,13 @@
               <w:t>конфигураций и проектов</w:t>
             </w:r>
             <w:r>
-              <w:t xml:space="preserve"> из кеша</w:t>
-            </w:r>
+              <w:t xml:space="preserve"> из </w:t>
+            </w:r>
+            <w:proofErr w:type="spellStart"/>
+            <w:r>
+              <w:t>кеша</w:t>
+            </w:r>
+            <w:proofErr w:type="spellEnd"/>
           </w:p>
         </w:tc>
       </w:tr>

</xml_diff>